<commit_message>
third commit with gitignore
</commit_message>
<xml_diff>
--- a/lab2/_lab2.docx
+++ b/lab2/_lab2.docx
@@ -4705,14 +4705,22 @@
       <w:pPr>
         <w:spacing w:after="0" w:line="276" w:lineRule="auto"/>
         <w:rPr>
+          <w:sz w:val="28"/>
+          <w:szCs w:val="28"/>
+          <w:lang w:val="en-GB"/>
+        </w:rPr>
+      </w:pPr>
+      <w:r>
+        <w:rPr>
           <w:rFonts w:ascii="Times New Roman" w:eastAsia="Times New Roman" w:hAnsi="Times New Roman" w:cs="Times New Roman"/>
           <w:b/>
           <w:bCs/>
           <w:sz w:val="28"/>
           <w:szCs w:val="28"/>
-          <w:lang w:val="uk-UA" w:eastAsia="ru-RU"/>
-        </w:rPr>
-      </w:pPr>
+          <w:lang w:val="en-GB" w:eastAsia="ru-RU"/>
+        </w:rPr>
+        <w:t>GitHub</w:t>
+      </w:r>
       <w:r>
         <w:rPr>
           <w:rFonts w:ascii="Times New Roman" w:eastAsia="Times New Roman" w:hAnsi="Times New Roman" w:cs="Times New Roman"/>
@@ -4720,73 +4728,39 @@
           <w:bCs/>
           <w:sz w:val="28"/>
           <w:szCs w:val="28"/>
-          <w:lang w:val="en-GB" w:eastAsia="ru-RU"/>
-        </w:rPr>
-        <w:t>GitHub</w:t>
-      </w:r>
-      <w:r>
+          <w:lang w:val="uk-UA" w:eastAsia="ru-RU"/>
+        </w:rPr>
+        <w:t>:</w:t>
+      </w:r>
+      <w:r>
+        <w:rPr>
+          <w:lang w:val="en-GB"/>
+        </w:rPr>
+        <w:t xml:space="preserve">  </w:t>
+      </w:r>
+      <w:hyperlink r:id="rId32" w:history="1">
+        <w:r>
+          <w:rPr>
+            <w:rStyle w:val="a9"/>
+            <w:sz w:val="28"/>
+            <w:szCs w:val="28"/>
+            <w:lang w:val="en-GB"/>
+          </w:rPr>
+          <w:t>https://github.com/mykh3398/springLabs/tree/main/lab2</w:t>
+        </w:r>
+      </w:hyperlink>
+    </w:p>
+    <w:p>
+      <w:pPr>
+        <w:spacing w:after="0" w:line="276" w:lineRule="auto"/>
+        <w:jc w:val="center"/>
         <w:rPr>
           <w:rFonts w:ascii="Times New Roman" w:eastAsia="Times New Roman" w:hAnsi="Times New Roman" w:cs="Times New Roman"/>
           <w:b/>
           <w:bCs/>
           <w:sz w:val="28"/>
           <w:szCs w:val="28"/>
-          <w:lang w:val="uk-UA" w:eastAsia="ru-RU"/>
-        </w:rPr>
-        <w:t>:</w:t>
-      </w:r>
-      <w:r>
-        <w:rPr>
-          <w:lang w:val="ru-RU"/>
-        </w:rPr>
-        <w:t xml:space="preserve"> </w:t>
-      </w:r>
-      <w:r>
-        <w:rPr>
-          <w:lang w:val="ru-RU"/>
-        </w:rPr>
-        <w:t xml:space="preserve"> </w:t>
-      </w:r>
-    </w:p>
-    <w:p>
-      <w:pPr>
-        <w:spacing w:after="0" w:line="276" w:lineRule="auto"/>
-        <w:jc w:val="center"/>
-        <w:rPr>
-          <w:rFonts w:ascii="Times New Roman" w:eastAsia="Times New Roman" w:hAnsi="Times New Roman" w:cs="Times New Roman"/>
-          <w:b/>
-          <w:bCs/>
-          <w:sz w:val="28"/>
-          <w:szCs w:val="28"/>
-          <w:lang w:val="uk-UA" w:eastAsia="ru-RU"/>
-        </w:rPr>
-      </w:pPr>
-    </w:p>
-    <w:p>
-      <w:pPr>
-        <w:spacing w:after="0" w:line="276" w:lineRule="auto"/>
-        <w:jc w:val="center"/>
-        <w:rPr>
-          <w:rFonts w:ascii="Times New Roman" w:eastAsia="Times New Roman" w:hAnsi="Times New Roman" w:cs="Times New Roman"/>
-          <w:b/>
-          <w:bCs/>
-          <w:sz w:val="28"/>
-          <w:szCs w:val="28"/>
-          <w:lang w:val="uk-UA" w:eastAsia="ru-RU"/>
-        </w:rPr>
-      </w:pPr>
-    </w:p>
-    <w:p>
-      <w:pPr>
-        <w:spacing w:after="0" w:line="276" w:lineRule="auto"/>
-        <w:jc w:val="center"/>
-        <w:rPr>
-          <w:rFonts w:ascii="Times New Roman" w:eastAsia="Times New Roman" w:hAnsi="Times New Roman" w:cs="Times New Roman"/>
-          <w:b/>
-          <w:bCs/>
-          <w:sz w:val="28"/>
-          <w:szCs w:val="28"/>
-          <w:lang w:val="uk-UA" w:eastAsia="ru-RU"/>
+          <w:lang w:val="en-GB" w:eastAsia="ru-RU"/>
         </w:rPr>
       </w:pPr>
     </w:p>

</xml_diff>